<commit_message>
Corrected implementation notes for 'brace' glyph to specify that the brace should be scalled proportionally rather than only vertically for correct appearance.
</commit_message>
<xml_diff>
--- a/doc/implementation_notes/staff_brackets.docx
+++ b/doc/implementation_notes/staff_brackets.docx
@@ -1,13 +1,10 @@
 
 <file path=word/document.xml><?xml version="1.0" encoding="utf-8"?>
-<w:document xmlns:wpc="http://schemas.microsoft.com/office/word/2010/wordprocessingCanvas" xmlns:mc="http://schemas.openxmlformats.org/markup-compatibility/2006" xmlns:o="urn:schemas-microsoft-com:office:office" xmlns:r="http://schemas.openxmlformats.org/officeDocument/2006/relationships" xmlns:m="http://schemas.openxmlformats.org/officeDocument/2006/math" xmlns:v="urn:schemas-microsoft-com:vml" xmlns:wp14="http://schemas.microsoft.com/office/word/2010/wordprocessingDrawing" xmlns:wp="http://schemas.openxmlformats.org/drawingml/2006/wordprocessingDrawing" xmlns:w10="urn:schemas-microsoft-com:office:word" xmlns:w="http://schemas.openxmlformats.org/wordprocessingml/2006/main" xmlns:w14="http://schemas.microsoft.com/office/word/2010/wordml" xmlns:wpg="http://schemas.microsoft.com/office/word/2010/wordprocessingGroup" xmlns:wpi="http://schemas.microsoft.com/office/word/2010/wordprocessingInk" xmlns:wne="http://schemas.microsoft.com/office/word/2006/wordml" xmlns:wps="http://schemas.microsoft.com/office/word/2010/wordprocessingShape" mc:Ignorable="w14 wp14">
+<w:document xmlns:wpc="http://schemas.microsoft.com/office/word/2010/wordprocessingCanvas" xmlns:mo="http://schemas.microsoft.com/office/mac/office/2008/main" xmlns:mc="http://schemas.openxmlformats.org/markup-compatibility/2006" xmlns:mv="urn:schemas-microsoft-com:mac:vml" xmlns:o="urn:schemas-microsoft-com:office:office" xmlns:r="http://schemas.openxmlformats.org/officeDocument/2006/relationships" xmlns:m="http://schemas.openxmlformats.org/officeDocument/2006/math" xmlns:v="urn:schemas-microsoft-com:vml" xmlns:wp14="http://schemas.microsoft.com/office/word/2010/wordprocessingDrawing" xmlns:wp="http://schemas.openxmlformats.org/drawingml/2006/wordprocessingDrawing" xmlns:w10="urn:schemas-microsoft-com:office:word" xmlns:w="http://schemas.openxmlformats.org/wordprocessingml/2006/main" xmlns:w14="http://schemas.microsoft.com/office/word/2010/wordml" xmlns:wpg="http://schemas.microsoft.com/office/word/2010/wordprocessingGroup" xmlns:wpi="http://schemas.microsoft.com/office/word/2010/wordprocessingInk" xmlns:wne="http://schemas.microsoft.com/office/word/2006/wordml" xmlns:wps="http://schemas.microsoft.com/office/word/2010/wordprocessingShape" mc:Ignorable="w14 wp14">
   <w:body>
     <w:p>
       <w:pPr>
         <w:pStyle w:val="Body"/>
-        <w:rPr>
-          <w:rFonts w:hint="eastAsia"/>
-        </w:rPr>
       </w:pPr>
       <w:r>
         <w:t xml:space="preserve">The </w:t>
@@ -19,16 +16,41 @@
         <w:t>brace</w:t>
       </w:r>
       <w:r>
-        <w:t xml:space="preserve"> glyph should be scaled vertically in a scoring application to the appropriate height of the two or more staves it encompasses.</w:t>
+        <w:t xml:space="preserve"> glyph should have a height of 1em, i.e. the height of a single five-line stave, and should be scaled proportionally (i.e. in both dimensions, not only in the vertical dimension) in a scoring application to the appropriate height of the two or more staves it encompasses.</w:t>
       </w:r>
     </w:p>
     <w:p>
       <w:pPr>
         <w:pStyle w:val="Body"/>
+      </w:pPr>
+      <w:r>
+        <w:t xml:space="preserve">Font designers may choose to include a number of alternative brace glyphs designed to accommodate larger distances, to avoid the standard </w:t>
+      </w:r>
+      <w:r>
         <w:rPr>
-          <w:rFonts w:hint="eastAsia"/>
+          <w:rStyle w:val="Referencetoglyphname"/>
         </w:rPr>
-      </w:pPr>
+        <w:t>brace</w:t>
+      </w:r>
+      <w:r>
+        <w:t xml:space="preserve"> glyph becoming too wide and bold at larger sizes. (Bravura, for example, includes four stylistic alternates for </w:t>
+      </w:r>
+      <w:r>
+        <w:rPr>
+          <w:rStyle w:val="Referencetoglyphname"/>
+        </w:rPr>
+        <w:t>brace</w:t>
+      </w:r>
+      <w:r>
+        <w:t>, designed to encompass numbers of staves from one up to 10 or more.)</w:t>
+      </w:r>
+    </w:p>
+    <w:p>
+      <w:pPr>
+        <w:pStyle w:val="Body"/>
+      </w:pPr>
+      <w:bookmarkStart w:id="0" w:name="_GoBack"/>
+      <w:bookmarkEnd w:id="0"/>
       <w:proofErr w:type="gramStart"/>
       <w:r>
         <w:rPr>
@@ -38,43 +60,31 @@
       </w:r>
       <w:proofErr w:type="gramEnd"/>
       <w:r>
-        <w:t xml:space="preserve"> is a comple</w:t>
-      </w:r>
-      <w:bookmarkStart w:id="0" w:name="_GoBack"/>
-      <w:bookmarkEnd w:id="0"/>
-      <w:r>
-        <w:t>te bracket of a fixed height useful for displaying brackets in text-based documents or applications.</w:t>
+        <w:t xml:space="preserve"> is a complete bracket of a fixed height useful for displaying brackets in text-based documents or applications.</w:t>
       </w:r>
     </w:p>
     <w:p>
       <w:pPr>
         <w:pStyle w:val="Body"/>
-        <w:rPr>
-          <w:rFonts w:hint="eastAsia"/>
-        </w:rPr>
       </w:pPr>
       <w:r>
         <w:t xml:space="preserve">To display a bracket of variable height in a scoring application, use </w:t>
       </w:r>
-      <w:proofErr w:type="spellStart"/>
       <w:r>
         <w:rPr>
           <w:rStyle w:val="Referencetoglyphname"/>
         </w:rPr>
         <w:t>bracketTop</w:t>
       </w:r>
-      <w:proofErr w:type="spellEnd"/>
       <w:r>
         <w:t xml:space="preserve"> and </w:t>
       </w:r>
-      <w:proofErr w:type="spellStart"/>
       <w:r>
         <w:rPr>
           <w:rStyle w:val="Referencetoglyphname"/>
         </w:rPr>
         <w:t>bracketBottom</w:t>
       </w:r>
-      <w:proofErr w:type="spellEnd"/>
       <w:r>
         <w:t xml:space="preserve"> as the top and bottom terminals of a bracket drawn using a stroked line or filled rectangle of the appropriate width.</w:t>
       </w:r>
@@ -113,14 +123,11 @@
 </file>
 
 <file path=word/endnotes.xml><?xml version="1.0" encoding="utf-8"?>
-<w:endnotes xmlns:wpc="http://schemas.microsoft.com/office/word/2010/wordprocessingCanvas" xmlns:mc="http://schemas.openxmlformats.org/markup-compatibility/2006" xmlns:o="urn:schemas-microsoft-com:office:office" xmlns:r="http://schemas.openxmlformats.org/officeDocument/2006/relationships" xmlns:m="http://schemas.openxmlformats.org/officeDocument/2006/math" xmlns:v="urn:schemas-microsoft-com:vml" xmlns:wp14="http://schemas.microsoft.com/office/word/2010/wordprocessingDrawing" xmlns:wp="http://schemas.openxmlformats.org/drawingml/2006/wordprocessingDrawing" xmlns:w10="urn:schemas-microsoft-com:office:word" xmlns:w="http://schemas.openxmlformats.org/wordprocessingml/2006/main" xmlns:w14="http://schemas.microsoft.com/office/word/2010/wordml" xmlns:wpg="http://schemas.microsoft.com/office/word/2010/wordprocessingGroup" xmlns:wpi="http://schemas.microsoft.com/office/word/2010/wordprocessingInk" xmlns:wne="http://schemas.microsoft.com/office/word/2006/wordml" xmlns:wps="http://schemas.microsoft.com/office/word/2010/wordprocessingShape" mc:Ignorable="w14 wp14">
+<w:endnotes xmlns:wpc="http://schemas.microsoft.com/office/word/2010/wordprocessingCanvas" xmlns:mo="http://schemas.microsoft.com/office/mac/office/2008/main" xmlns:mc="http://schemas.openxmlformats.org/markup-compatibility/2006" xmlns:mv="urn:schemas-microsoft-com:mac:vml" xmlns:o="urn:schemas-microsoft-com:office:office" xmlns:r="http://schemas.openxmlformats.org/officeDocument/2006/relationships" xmlns:m="http://schemas.openxmlformats.org/officeDocument/2006/math" xmlns:v="urn:schemas-microsoft-com:vml" xmlns:wp14="http://schemas.microsoft.com/office/word/2010/wordprocessingDrawing" xmlns:wp="http://schemas.openxmlformats.org/drawingml/2006/wordprocessingDrawing" xmlns:w10="urn:schemas-microsoft-com:office:word" xmlns:w="http://schemas.openxmlformats.org/wordprocessingml/2006/main" xmlns:w14="http://schemas.microsoft.com/office/word/2010/wordml" xmlns:wpg="http://schemas.microsoft.com/office/word/2010/wordprocessingGroup" xmlns:wpi="http://schemas.microsoft.com/office/word/2010/wordprocessingInk" xmlns:wne="http://schemas.microsoft.com/office/word/2006/wordml" xmlns:wps="http://schemas.microsoft.com/office/word/2010/wordprocessingShape" mc:Ignorable="w14 wp14">
   <w:endnote w:type="separator" w:id="-1">
     <w:p>
       <w:pPr>
         <w:spacing w:before="0" w:after="0" w:line="240" w:lineRule="auto"/>
-        <w:rPr>
-          <w:rFonts w:hint="eastAsia"/>
-        </w:rPr>
       </w:pPr>
       <w:r>
         <w:separator/>
@@ -131,9 +138,6 @@
     <w:p>
       <w:pPr>
         <w:spacing w:before="0" w:after="0" w:line="240" w:lineRule="auto"/>
-        <w:rPr>
-          <w:rFonts w:hint="eastAsia"/>
-        </w:rPr>
       </w:pPr>
       <w:r>
         <w:continuationSeparator/>
@@ -144,14 +148,11 @@
 </file>
 
 <file path=word/footnotes.xml><?xml version="1.0" encoding="utf-8"?>
-<w:footnotes xmlns:wpc="http://schemas.microsoft.com/office/word/2010/wordprocessingCanvas" xmlns:mc="http://schemas.openxmlformats.org/markup-compatibility/2006" xmlns:o="urn:schemas-microsoft-com:office:office" xmlns:r="http://schemas.openxmlformats.org/officeDocument/2006/relationships" xmlns:m="http://schemas.openxmlformats.org/officeDocument/2006/math" xmlns:v="urn:schemas-microsoft-com:vml" xmlns:wp14="http://schemas.microsoft.com/office/word/2010/wordprocessingDrawing" xmlns:wp="http://schemas.openxmlformats.org/drawingml/2006/wordprocessingDrawing" xmlns:w10="urn:schemas-microsoft-com:office:word" xmlns:w="http://schemas.openxmlformats.org/wordprocessingml/2006/main" xmlns:w14="http://schemas.microsoft.com/office/word/2010/wordml" xmlns:wpg="http://schemas.microsoft.com/office/word/2010/wordprocessingGroup" xmlns:wpi="http://schemas.microsoft.com/office/word/2010/wordprocessingInk" xmlns:wne="http://schemas.microsoft.com/office/word/2006/wordml" xmlns:wps="http://schemas.microsoft.com/office/word/2010/wordprocessingShape" mc:Ignorable="w14 wp14">
+<w:footnotes xmlns:wpc="http://schemas.microsoft.com/office/word/2010/wordprocessingCanvas" xmlns:mo="http://schemas.microsoft.com/office/mac/office/2008/main" xmlns:mc="http://schemas.openxmlformats.org/markup-compatibility/2006" xmlns:mv="urn:schemas-microsoft-com:mac:vml" xmlns:o="urn:schemas-microsoft-com:office:office" xmlns:r="http://schemas.openxmlformats.org/officeDocument/2006/relationships" xmlns:m="http://schemas.openxmlformats.org/officeDocument/2006/math" xmlns:v="urn:schemas-microsoft-com:vml" xmlns:wp14="http://schemas.microsoft.com/office/word/2010/wordprocessingDrawing" xmlns:wp="http://schemas.openxmlformats.org/drawingml/2006/wordprocessingDrawing" xmlns:w10="urn:schemas-microsoft-com:office:word" xmlns:w="http://schemas.openxmlformats.org/wordprocessingml/2006/main" xmlns:w14="http://schemas.microsoft.com/office/word/2010/wordml" xmlns:wpg="http://schemas.microsoft.com/office/word/2010/wordprocessingGroup" xmlns:wpi="http://schemas.microsoft.com/office/word/2010/wordprocessingInk" xmlns:wne="http://schemas.microsoft.com/office/word/2006/wordml" xmlns:wps="http://schemas.microsoft.com/office/word/2010/wordprocessingShape" mc:Ignorable="w14 wp14">
   <w:footnote w:type="separator" w:id="-1">
     <w:p>
       <w:pPr>
         <w:spacing w:before="0" w:after="0" w:line="240" w:lineRule="auto"/>
-        <w:rPr>
-          <w:rFonts w:hint="eastAsia"/>
-        </w:rPr>
       </w:pPr>
       <w:r>
         <w:separator/>
@@ -162,9 +163,6 @@
     <w:p>
       <w:pPr>
         <w:spacing w:before="0" w:after="0" w:line="240" w:lineRule="auto"/>
-        <w:rPr>
-          <w:rFonts w:hint="eastAsia"/>
-        </w:rPr>
       </w:pPr>
       <w:r>
         <w:continuationSeparator/>
@@ -175,44 +173,25 @@
 </file>
 
 <file path=word/header1.xml><?xml version="1.0" encoding="utf-8"?>
-<w:hdr xmlns:wpc="http://schemas.microsoft.com/office/word/2010/wordprocessingCanvas" xmlns:mc="http://schemas.openxmlformats.org/markup-compatibility/2006" xmlns:o="urn:schemas-microsoft-com:office:office" xmlns:r="http://schemas.openxmlformats.org/officeDocument/2006/relationships" xmlns:m="http://schemas.openxmlformats.org/officeDocument/2006/math" xmlns:v="urn:schemas-microsoft-com:vml" xmlns:wp14="http://schemas.microsoft.com/office/word/2010/wordprocessingDrawing" xmlns:wp="http://schemas.openxmlformats.org/drawingml/2006/wordprocessingDrawing" xmlns:w10="urn:schemas-microsoft-com:office:word" xmlns:w="http://schemas.openxmlformats.org/wordprocessingml/2006/main" xmlns:w14="http://schemas.microsoft.com/office/word/2010/wordml" xmlns:wpg="http://schemas.microsoft.com/office/word/2010/wordprocessingGroup" xmlns:wpi="http://schemas.microsoft.com/office/word/2010/wordprocessingInk" xmlns:wne="http://schemas.microsoft.com/office/word/2006/wordml" xmlns:wps="http://schemas.microsoft.com/office/word/2010/wordprocessingShape" mc:Ignorable="w14 wp14">
+<w:hdr xmlns:wpc="http://schemas.microsoft.com/office/word/2010/wordprocessingCanvas" xmlns:mo="http://schemas.microsoft.com/office/mac/office/2008/main" xmlns:mc="http://schemas.openxmlformats.org/markup-compatibility/2006" xmlns:mv="urn:schemas-microsoft-com:mac:vml" xmlns:o="urn:schemas-microsoft-com:office:office" xmlns:r="http://schemas.openxmlformats.org/officeDocument/2006/relationships" xmlns:m="http://schemas.openxmlformats.org/officeDocument/2006/math" xmlns:v="urn:schemas-microsoft-com:vml" xmlns:wp14="http://schemas.microsoft.com/office/word/2010/wordprocessingDrawing" xmlns:wp="http://schemas.openxmlformats.org/drawingml/2006/wordprocessingDrawing" xmlns:w10="urn:schemas-microsoft-com:office:word" xmlns:w="http://schemas.openxmlformats.org/wordprocessingml/2006/main" xmlns:w14="http://schemas.microsoft.com/office/word/2010/wordml" xmlns:wpg="http://schemas.microsoft.com/office/word/2010/wordprocessingGroup" xmlns:wpi="http://schemas.microsoft.com/office/word/2010/wordprocessingInk" xmlns:wne="http://schemas.microsoft.com/office/word/2006/wordml" xmlns:wps="http://schemas.microsoft.com/office/word/2010/wordprocessingShape" mc:Ignorable="w14 wp14">
   <w:p>
     <w:pPr>
       <w:pStyle w:val="Header"/>
-      <w:rPr>
-        <w:rFonts w:hint="eastAsia"/>
-      </w:rPr>
-    </w:pPr>
-    <w:r>
-      <w:fldChar w:fldCharType="begin"/>
-    </w:r>
-    <w:r>
-      <w:instrText xml:space="preserve"> STYLEREF "Heading 1" \* MERGEFORMAT </w:instrText>
-    </w:r>
-    <w:r>
-      <w:rPr>
-        <w:rFonts w:hint="eastAsia"/>
-      </w:rPr>
-      <w:fldChar w:fldCharType="separate"/>
-    </w:r>
-    <w:r>
-      <w:rPr>
-        <w:noProof/>
-      </w:rPr>
-      <w:t>Staff brackets (U+E000–U+E01F)</w:t>
-    </w:r>
-    <w:r>
-      <w:rPr>
-        <w:noProof/>
-      </w:rPr>
-      <w:fldChar w:fldCharType="end"/>
-    </w:r>
+    </w:pPr>
+    <w:fldSimple w:instr=" STYLEREF &quot;Heading 1&quot; \* MERGEFORMAT ">
+      <w:r>
+        <w:rPr>
+          <w:noProof/>
+        </w:rPr>
+        <w:t>Staff brackets (U+E000–U+E01F)</w:t>
+      </w:r>
+    </w:fldSimple>
   </w:p>
 </w:hdr>
 </file>
 
 <file path=word/numbering.xml><?xml version="1.0" encoding="utf-8"?>
-<w:numbering xmlns:wpc="http://schemas.microsoft.com/office/word/2010/wordprocessingCanvas" xmlns:mc="http://schemas.openxmlformats.org/markup-compatibility/2006" xmlns:o="urn:schemas-microsoft-com:office:office" xmlns:r="http://schemas.openxmlformats.org/officeDocument/2006/relationships" xmlns:m="http://schemas.openxmlformats.org/officeDocument/2006/math" xmlns:v="urn:schemas-microsoft-com:vml" xmlns:wp14="http://schemas.microsoft.com/office/word/2010/wordprocessingDrawing" xmlns:wp="http://schemas.openxmlformats.org/drawingml/2006/wordprocessingDrawing" xmlns:w10="urn:schemas-microsoft-com:office:word" xmlns:w="http://schemas.openxmlformats.org/wordprocessingml/2006/main" xmlns:w14="http://schemas.microsoft.com/office/word/2010/wordml" xmlns:wpg="http://schemas.microsoft.com/office/word/2010/wordprocessingGroup" xmlns:wpi="http://schemas.microsoft.com/office/word/2010/wordprocessingInk" xmlns:wne="http://schemas.microsoft.com/office/word/2006/wordml" xmlns:wps="http://schemas.microsoft.com/office/word/2010/wordprocessingShape" mc:Ignorable="w14 wp14">
+<w:numbering xmlns:wpc="http://schemas.microsoft.com/office/word/2010/wordprocessingCanvas" xmlns:mo="http://schemas.microsoft.com/office/mac/office/2008/main" xmlns:mc="http://schemas.openxmlformats.org/markup-compatibility/2006" xmlns:mv="urn:schemas-microsoft-com:mac:vml" xmlns:o="urn:schemas-microsoft-com:office:office" xmlns:r="http://schemas.openxmlformats.org/officeDocument/2006/relationships" xmlns:m="http://schemas.openxmlformats.org/officeDocument/2006/math" xmlns:v="urn:schemas-microsoft-com:vml" xmlns:wp14="http://schemas.microsoft.com/office/word/2010/wordprocessingDrawing" xmlns:wp="http://schemas.openxmlformats.org/drawingml/2006/wordprocessingDrawing" xmlns:w10="urn:schemas-microsoft-com:office:word" xmlns:w="http://schemas.openxmlformats.org/wordprocessingml/2006/main" xmlns:w14="http://schemas.microsoft.com/office/word/2010/wordml" xmlns:wpg="http://schemas.microsoft.com/office/word/2010/wordprocessingGroup" xmlns:wpi="http://schemas.microsoft.com/office/word/2010/wordprocessingInk" xmlns:wne="http://schemas.microsoft.com/office/word/2006/wordml" xmlns:wps="http://schemas.microsoft.com/office/word/2010/wordprocessingShape" mc:Ignorable="w14 wp14">
   <w:abstractNum w:abstractNumId="0">
     <w:nsid w:val="FFFFFF1D"/>
     <w:multiLevelType w:val="multilevel"/>
@@ -1300,7 +1279,7 @@
     </w:rPrDefault>
     <w:pPrDefault/>
   </w:docDefaults>
-  <w:latentStyles w:defLockedState="0" w:defUIPriority="99" w:defSemiHidden="1" w:defUnhideWhenUsed="1" w:defQFormat="0" w:count="267">
+  <w:latentStyles w:defLockedState="0" w:defUIPriority="99" w:defSemiHidden="1" w:defUnhideWhenUsed="1" w:defQFormat="0" w:count="276">
     <w:lsdException w:name="Normal" w:semiHidden="0" w:uiPriority="0" w:unhideWhenUsed="0" w:qFormat="1"/>
     <w:lsdException w:name="heading 1" w:semiHidden="0" w:uiPriority="9" w:unhideWhenUsed="0" w:qFormat="1"/>
     <w:lsdException w:name="heading 2" w:uiPriority="9" w:qFormat="1"/>
@@ -2308,7 +2287,7 @@
 </file>
 
 <file path=word/stylesWithEffects.xml><?xml version="1.0" encoding="utf-8"?>
-<w:styles xmlns:wpc="http://schemas.microsoft.com/office/word/2010/wordprocessingCanvas" xmlns:mc="http://schemas.openxmlformats.org/markup-compatibility/2006" xmlns:o="urn:schemas-microsoft-com:office:office" xmlns:r="http://schemas.openxmlformats.org/officeDocument/2006/relationships" xmlns:m="http://schemas.openxmlformats.org/officeDocument/2006/math" xmlns:v="urn:schemas-microsoft-com:vml" xmlns:wp14="http://schemas.microsoft.com/office/word/2010/wordprocessingDrawing" xmlns:wp="http://schemas.openxmlformats.org/drawingml/2006/wordprocessingDrawing" xmlns:w10="urn:schemas-microsoft-com:office:word" xmlns:w="http://schemas.openxmlformats.org/wordprocessingml/2006/main" xmlns:w14="http://schemas.microsoft.com/office/word/2010/wordml" xmlns:wpg="http://schemas.microsoft.com/office/word/2010/wordprocessingGroup" xmlns:wpi="http://schemas.microsoft.com/office/word/2010/wordprocessingInk" xmlns:wne="http://schemas.microsoft.com/office/word/2006/wordml" xmlns:wps="http://schemas.microsoft.com/office/word/2010/wordprocessingShape" mc:Ignorable="w14 wp14">
+<w:styles xmlns:wpc="http://schemas.microsoft.com/office/word/2010/wordprocessingCanvas" xmlns:mo="http://schemas.microsoft.com/office/mac/office/2008/main" xmlns:mc="http://schemas.openxmlformats.org/markup-compatibility/2006" xmlns:mv="urn:schemas-microsoft-com:mac:vml" xmlns:o="urn:schemas-microsoft-com:office:office" xmlns:r="http://schemas.openxmlformats.org/officeDocument/2006/relationships" xmlns:m="http://schemas.openxmlformats.org/officeDocument/2006/math" xmlns:v="urn:schemas-microsoft-com:vml" xmlns:wp14="http://schemas.microsoft.com/office/word/2010/wordprocessingDrawing" xmlns:wp="http://schemas.openxmlformats.org/drawingml/2006/wordprocessingDrawing" xmlns:w10="urn:schemas-microsoft-com:office:word" xmlns:w="http://schemas.openxmlformats.org/wordprocessingml/2006/main" xmlns:w14="http://schemas.microsoft.com/office/word/2010/wordml" xmlns:wpg="http://schemas.microsoft.com/office/word/2010/wordprocessingGroup" xmlns:wpi="http://schemas.microsoft.com/office/word/2010/wordprocessingInk" xmlns:wne="http://schemas.microsoft.com/office/word/2006/wordml" xmlns:wps="http://schemas.microsoft.com/office/word/2010/wordprocessingShape" mc:Ignorable="w14 wp14">
   <w:docDefaults>
     <w:rPrDefault>
       <w:rPr>
@@ -2320,7 +2299,7 @@
     </w:rPrDefault>
     <w:pPrDefault/>
   </w:docDefaults>
-  <w:latentStyles w:defLockedState="0" w:defUIPriority="99" w:defSemiHidden="1" w:defUnhideWhenUsed="1" w:defQFormat="0" w:count="267">
+  <w:latentStyles w:defLockedState="0" w:defUIPriority="99" w:defSemiHidden="1" w:defUnhideWhenUsed="1" w:defQFormat="0" w:count="276">
     <w:lsdException w:name="Normal" w:semiHidden="0" w:uiPriority="0" w:unhideWhenUsed="0" w:qFormat="1"/>
     <w:lsdException w:name="heading 1" w:semiHidden="0" w:uiPriority="9" w:unhideWhenUsed="0" w:qFormat="1"/>
     <w:lsdException w:name="heading 2" w:uiPriority="9" w:qFormat="1"/>
@@ -3652,7 +3631,7 @@
 </file>
 
 <file path=customXml/itemProps1.xml><?xml version="1.0" encoding="utf-8"?>
-<ds:datastoreItem xmlns:ds="http://schemas.openxmlformats.org/officeDocument/2006/customXml" ds:itemID="{4BDA87A5-95E0-40FD-A24C-837CEA214802}">
+<ds:datastoreItem xmlns:ds="http://schemas.openxmlformats.org/officeDocument/2006/customXml" ds:itemID="{C544C35D-E1F1-C348-B205-0ABB825A8512}">
   <ds:schemaRefs>
     <ds:schemaRef ds:uri="http://schemas.openxmlformats.org/officeDocument/2006/bibliography"/>
   </ds:schemaRefs>

</xml_diff>